<commit_message>
add small tasks; update
</commit_message>
<xml_diff>
--- a/bakrang/word/excercies1.docx
+++ b/bakrang/word/excercies1.docx
@@ -146,12 +146,21 @@
           <w:szCs w:val="30"/>
         </w:rPr>
       </w:pPr>
-      <w:r>
-        <w:rPr>
-          <w:sz w:val="30"/>
-          <w:szCs w:val="30"/>
-        </w:rPr>
-        <w:t>Usel is</w:t>
+      <w:proofErr w:type="spellStart"/>
+      <w:r>
+        <w:rPr>
+          <w:sz w:val="30"/>
+          <w:szCs w:val="30"/>
+        </w:rPr>
+        <w:t>Usel</w:t>
+      </w:r>
+      <w:proofErr w:type="spellEnd"/>
+      <w:r>
+        <w:rPr>
+          <w:sz w:val="30"/>
+          <w:szCs w:val="30"/>
+        </w:rPr>
+        <w:t xml:space="preserve"> is</w:t>
       </w:r>
       <w:r>
         <w:rPr>
@@ -243,423 +252,92 @@
       </w:r>
     </w:p>
     <w:p>
-      <w:r>
-        <w:lastRenderedPageBreak/>
-        <w:drawing>
-          <wp:anchor distT="0" distB="0" distL="114300" distR="114300" simplePos="0" relativeHeight="251658240" behindDoc="1" locked="0" layoutInCell="1" allowOverlap="1" wp14:anchorId="2D126261" wp14:editId="1B27E44B">
-            <wp:simplePos x="0" y="0"/>
-            <wp:positionH relativeFrom="column">
-              <wp:posOffset>-635</wp:posOffset>
-            </wp:positionH>
-            <wp:positionV relativeFrom="paragraph">
-              <wp:posOffset>0</wp:posOffset>
-            </wp:positionV>
-            <wp:extent cx="4587240" cy="6096000"/>
-            <wp:effectExtent l="0" t="0" r="3810" b="0"/>
-            <wp:wrapTight wrapText="bothSides">
-              <wp:wrapPolygon edited="0">
-                <wp:start x="0" y="0"/>
-                <wp:lineTo x="0" y="21533"/>
-                <wp:lineTo x="21528" y="21533"/>
-                <wp:lineTo x="21528" y="0"/>
-                <wp:lineTo x="0" y="0"/>
-              </wp:wrapPolygon>
-            </wp:wrapTight>
-            <wp:docPr id="510023350" name="Picture 1"/>
-            <wp:cNvGraphicFramePr>
-              <a:graphicFrameLocks xmlns:a="http://schemas.openxmlformats.org/drawingml/2006/main" noChangeAspect="1"/>
-            </wp:cNvGraphicFramePr>
-            <a:graphic xmlns:a="http://schemas.openxmlformats.org/drawingml/2006/main">
-              <a:graphicData uri="http://schemas.openxmlformats.org/drawingml/2006/picture">
-                <pic:pic xmlns:pic="http://schemas.openxmlformats.org/drawingml/2006/picture">
-                  <pic:nvPicPr>
-                    <pic:cNvPr id="510023350" name=""/>
-                    <pic:cNvPicPr/>
-                  </pic:nvPicPr>
-                  <pic:blipFill>
-                    <a:blip r:embed="rId5">
-                      <a:extLst>
-                        <a:ext uri="{28A0092B-C50C-407E-A947-70E740481C1C}">
-                          <a14:useLocalDpi xmlns:a14="http://schemas.microsoft.com/office/drawing/2010/main" val="0"/>
-                        </a:ext>
-                      </a:extLst>
-                    </a:blip>
-                    <a:stretch>
-                      <a:fillRect/>
-                    </a:stretch>
-                  </pic:blipFill>
-                  <pic:spPr>
-                    <a:xfrm>
-                      <a:off x="0" y="0"/>
-                      <a:ext cx="4587240" cy="6096000"/>
-                    </a:xfrm>
-                    <a:prstGeom prst="rect">
-                      <a:avLst/>
-                    </a:prstGeom>
-                  </pic:spPr>
-                </pic:pic>
-              </a:graphicData>
-            </a:graphic>
-            <wp14:sizeRelH relativeFrom="page">
-              <wp14:pctWidth>0</wp14:pctWidth>
-            </wp14:sizeRelH>
-            <wp14:sizeRelV relativeFrom="page">
-              <wp14:pctHeight>0</wp14:pctHeight>
-            </wp14:sizeRelV>
-          </wp:anchor>
-        </w:drawing>
-      </w:r>
-      <w:r>
-        <w:t>Picture 1</w:t>
-      </w:r>
-      <w:r>
-        <w:br/>
-      </w:r>
-      <w:r>
-        <w:br/>
-      </w:r>
-      <w:r>
-        <w:br/>
-      </w:r>
-      <w:r>
-        <w:br/>
-      </w:r>
-      <w:r>
-        <w:br/>
-      </w:r>
-      <w:r>
-        <w:br/>
-      </w:r>
-      <w:r>
-        <w:br/>
-      </w:r>
-      <w:r>
-        <w:br/>
-      </w:r>
-      <w:r>
-        <w:br/>
-      </w:r>
-      <w:r>
-        <w:br/>
-      </w:r>
-      <w:r>
-        <w:br/>
-      </w:r>
-      <w:r>
-        <w:br/>
-      </w:r>
-    </w:p>
-    <w:p/>
-    <w:p/>
-    <w:p/>
-    <w:p>
       <w:pPr>
-        <w:tabs>
-          <w:tab w:val="left" w:leader="dot" w:pos="8505"/>
-        </w:tabs>
-      </w:pPr>
-      <w:r>
-        <w:t>Picture</w:t>
-      </w:r>
-      <w:r>
-        <w:t xml:space="preserve"> </w:t>
-      </w:r>
-      <w:r>
-        <w:t>2</w:t>
-      </w:r>
-    </w:p>
-    <w:p>
-      <w:pPr>
-        <w:tabs>
-          <w:tab w:val="left" w:leader="dot" w:pos="8505"/>
-        </w:tabs>
-        <w:jc w:val="both"/>
-      </w:pPr>
-      <w:r>
-        <w:br/>
-      </w:r>
-      <w:r>
-        <w:br/>
-      </w:r>
-      <w:r>
-        <w:br/>
-      </w:r>
-      <w:r>
-        <w:br/>
-      </w:r>
-      <w:r>
-        <w:br/>
-      </w:r>
-      <w:r>
-        <w:br/>
-      </w:r>
-      <w:r>
-        <w:br/>
-      </w:r>
-      <w:r>
-        <w:br/>
-      </w:r>
-      <w:r>
-        <w:br/>
-      </w:r>
-      <w:r>
-        <w:br/>
-      </w:r>
-      <w:r>
-        <w:br/>
-      </w:r>
-      <w:r>
         <w:rPr>
           <w:b/>
           <w:bCs/>
         </w:rPr>
-        <w:t>stripes</w:t>
-      </w:r>
+      </w:pPr>
       <w:r>
         <w:rPr>
           <w:b/>
           <w:bCs/>
         </w:rPr>
-        <w:t xml:space="preserve"> </w:t>
+        <w:lastRenderedPageBreak/>
+        <w:t>d</w:t>
       </w:r>
       <w:r>
         <w:rPr>
           <w:b/>
           <w:bCs/>
         </w:rPr>
-        <w:t>ponytails</w:t>
+        <w:t>ogs</w:t>
       </w:r>
       <w:r>
         <w:rPr>
           <w:b/>
           <w:bCs/>
         </w:rPr>
-        <w:t xml:space="preserve"> </w:t>
+        <w:tab/>
       </w:r>
       <w:r>
         <w:rPr>
           <w:b/>
           <w:bCs/>
         </w:rPr>
-        <w:t>ball green</w:t>
+        <w:tab/>
       </w:r>
       <w:r>
         <w:rPr>
           <w:b/>
           <w:bCs/>
         </w:rPr>
-        <w:t xml:space="preserve"> </w:t>
+        <w:t>wash</w:t>
       </w:r>
       <w:r>
         <w:rPr>
           <w:b/>
           <w:bCs/>
         </w:rPr>
-        <w:t>pocket</w:t>
-      </w:r>
-      <w:r>
-        <w:br/>
-      </w:r>
-      <w:r>
-        <w:t>On picture 2</w:t>
-      </w:r>
-      <w:r>
-        <w:t>,</w:t>
-      </w:r>
-      <w:r>
-        <w:t xml:space="preserve"> </w:t>
-      </w:r>
-      <w:r>
-        <w:t xml:space="preserve">the </w:t>
-      </w:r>
-      <w:r>
-        <w:t>boy’s shirt is</w:t>
-      </w:r>
-      <w:r>
         <w:tab/>
       </w:r>
-    </w:p>
-    <w:p>
-      <w:pPr>
-        <w:tabs>
-          <w:tab w:val="left" w:leader="dot" w:pos="8505"/>
-        </w:tabs>
-      </w:pPr>
-      <w:r>
-        <w:t>On picture 2</w:t>
-      </w:r>
-      <w:r>
-        <w:t>,</w:t>
-      </w:r>
-      <w:r>
-        <w:t xml:space="preserve"> </w:t>
-      </w:r>
-      <w:r>
-        <w:t xml:space="preserve">the </w:t>
-      </w:r>
-      <w:r>
-        <w:t>girl has no</w:t>
-      </w:r>
-      <w:r>
-        <w:tab/>
-      </w:r>
-    </w:p>
-    <w:p>
-      <w:pPr>
-        <w:tabs>
-          <w:tab w:val="left" w:leader="dot" w:pos="8505"/>
-        </w:tabs>
-      </w:pPr>
-      <w:r>
-        <w:t>On picture 2</w:t>
-      </w:r>
-      <w:r>
-        <w:t>,</w:t>
-      </w:r>
-      <w:r>
-        <w:t xml:space="preserve"> </w:t>
-      </w:r>
-      <w:r>
-        <w:t xml:space="preserve">the </w:t>
-      </w:r>
-      <w:r>
-        <w:t>dog  has no</w:t>
-      </w:r>
-      <w:r>
-        <w:tab/>
-      </w:r>
-    </w:p>
-    <w:p>
-      <w:pPr>
-        <w:tabs>
-          <w:tab w:val="left" w:leader="dot" w:pos="8505"/>
-        </w:tabs>
-        <w:jc w:val="both"/>
-      </w:pPr>
-      <w:r>
-        <w:t>On picture 2</w:t>
-      </w:r>
-      <w:r>
-        <w:t>, the</w:t>
-      </w:r>
-      <w:r>
-        <w:t xml:space="preserve"> ball has</w:t>
-      </w:r>
-      <w:r>
-        <w:tab/>
-      </w:r>
-      <w:r>
-        <w:br/>
-      </w:r>
-      <w:r>
-        <w:t xml:space="preserve">On picture 2, the </w:t>
-      </w:r>
-      <w:r>
-        <w:t>boy</w:t>
-      </w:r>
-      <w:r>
-        <w:t xml:space="preserve"> has </w:t>
-      </w:r>
-      <w:r>
-        <w:t>one</w:t>
-      </w:r>
-      <w:r>
-        <w:tab/>
-      </w:r>
-    </w:p>
-    <w:p>
-      <w:pPr>
-        <w:tabs>
-          <w:tab w:val="left" w:leader="dot" w:pos="8505"/>
-        </w:tabs>
-      </w:pPr>
-    </w:p>
-    <w:p>
-      <w:pPr>
-        <w:tabs>
-          <w:tab w:val="left" w:pos="8505"/>
-        </w:tabs>
-      </w:pPr>
-    </w:p>
-    <w:p>
-      <w:pPr>
+      <w:r>
         <w:rPr>
           <w:b/>
           <w:bCs/>
         </w:rPr>
-      </w:pPr>
+        <w:tab/>
+        <w:t>pineapple</w:t>
+      </w:r>
       <w:r>
         <w:rPr>
           <w:b/>
           <w:bCs/>
         </w:rPr>
-        <w:t>d</w:t>
+        <w:tab/>
+        <w:t xml:space="preserve">eight </w:t>
       </w:r>
       <w:r>
         <w:rPr>
           <w:b/>
           <w:bCs/>
         </w:rPr>
-        <w:t>ogs</w:t>
+        <w:tab/>
+        <w:t xml:space="preserve">school  </w:t>
       </w:r>
       <w:r>
         <w:rPr>
           <w:b/>
           <w:bCs/>
         </w:rPr>
-        <w:tab/>
+        <w:t>volleybal</w:t>
       </w:r>
       <w:r>
         <w:rPr>
           <w:b/>
           <w:bCs/>
         </w:rPr>
-        <w:tab/>
-      </w:r>
-      <w:r>
-        <w:rPr>
-          <w:b/>
-          <w:bCs/>
-        </w:rPr>
-        <w:t>wash</w:t>
-      </w:r>
-      <w:r>
-        <w:rPr>
-          <w:b/>
-          <w:bCs/>
-        </w:rPr>
-        <w:tab/>
-      </w:r>
-      <w:r>
-        <w:rPr>
-          <w:b/>
-          <w:bCs/>
-        </w:rPr>
-        <w:tab/>
-        <w:t>pineapple</w:t>
-      </w:r>
-      <w:r>
-        <w:rPr>
-          <w:b/>
-          <w:bCs/>
-        </w:rPr>
-        <w:tab/>
-        <w:t xml:space="preserve">eight </w:t>
-      </w:r>
-      <w:r>
-        <w:rPr>
-          <w:b/>
-          <w:bCs/>
-        </w:rPr>
-        <w:tab/>
-        <w:t xml:space="preserve">school  </w:t>
-      </w:r>
-      <w:r>
-        <w:rPr>
-          <w:b/>
-          <w:bCs/>
-        </w:rPr>
-        <w:t>volleybal</w:t>
+        <w:t>l</w:t>
       </w:r>
       <w:r>
         <w:rPr>
@@ -695,6 +373,7 @@
         <w:rPr>
           <w:b/>
           <w:bCs/>
+          <w:noProof/>
         </w:rPr>
         <w:drawing>
           <wp:inline distT="0" distB="0" distL="0" distR="0" wp14:anchorId="1F83D53C" wp14:editId="1F981379">
@@ -712,7 +391,7 @@
                     <pic:cNvPicPr/>
                   </pic:nvPicPr>
                   <pic:blipFill>
-                    <a:blip r:embed="rId6"/>
+                    <a:blip r:embed="rId5"/>
                     <a:stretch>
                       <a:fillRect/>
                     </a:stretch>
@@ -754,6 +433,7 @@
       <w:r>
         <w:t xml:space="preserve"> I go to school at ______________ o'clock. At school I work hard. My </w:t>
       </w:r>
+      <w:proofErr w:type="spellStart"/>
       <w:r>
         <w:t>favo</w:t>
       </w:r>
@@ -763,6 +443,7 @@
       <w:r>
         <w:t>rite</w:t>
       </w:r>
+      <w:proofErr w:type="spellEnd"/>
       <w:r>
         <w:t xml:space="preserve"> subject is English. At half past twelve I eat lunch with my friends. After ______________  I go home and I talk with my mum about our day. My brother is not at home in the afternoon because he trains ______________ every day. He is very good at it. My ______________ eats dinner at five o'clock. In the evening I brush my teeth, take a shower</w:t>
       </w:r>
@@ -780,6 +461,9 @@
         </w:tabs>
       </w:pPr>
       <w:r>
+        <w:rPr>
+          <w:noProof/>
+        </w:rPr>
         <w:drawing>
           <wp:inline distT="0" distB="0" distL="0" distR="0" wp14:anchorId="399B4A64" wp14:editId="1581B672">
             <wp:extent cx="784928" cy="762066"/>
@@ -796,7 +480,7 @@
                     <pic:cNvPicPr/>
                   </pic:nvPicPr>
                   <pic:blipFill>
-                    <a:blip r:embed="rId7"/>
+                    <a:blip r:embed="rId6"/>
                     <a:stretch>
                       <a:fillRect/>
                     </a:stretch>
@@ -823,6 +507,9 @@
         <w:t xml:space="preserve"> </w:t>
       </w:r>
       <w:r>
+        <w:rPr>
+          <w:noProof/>
+        </w:rPr>
         <w:drawing>
           <wp:inline distT="0" distB="0" distL="0" distR="0" wp14:anchorId="739E3A1D" wp14:editId="18286ABD">
             <wp:extent cx="647756" cy="685859"/>
@@ -839,7 +526,7 @@
                     <pic:cNvPicPr/>
                   </pic:nvPicPr>
                   <pic:blipFill>
-                    <a:blip r:embed="rId8"/>
+                    <a:blip r:embed="rId7"/>
                     <a:stretch>
                       <a:fillRect/>
                     </a:stretch>
@@ -885,7 +572,7 @@
                     <pic:cNvPicPr/>
                   </pic:nvPicPr>
                   <pic:blipFill>
-                    <a:blip r:embed="rId9"/>
+                    <a:blip r:embed="rId8"/>
                     <a:stretch>
                       <a:fillRect/>
                     </a:stretch>
@@ -931,7 +618,7 @@
                     <pic:cNvPicPr/>
                   </pic:nvPicPr>
                   <pic:blipFill>
-                    <a:blip r:embed="rId10"/>
+                    <a:blip r:embed="rId9"/>
                     <a:stretch>
                       <a:fillRect/>
                     </a:stretch>
@@ -977,7 +664,7 @@
                     <pic:cNvPicPr/>
                   </pic:nvPicPr>
                   <pic:blipFill>
-                    <a:blip r:embed="rId11"/>
+                    <a:blip r:embed="rId10"/>
                     <a:stretch>
                       <a:fillRect/>
                     </a:stretch>

</xml_diff>